<commit_message>
slight tweak to mini project
</commit_message>
<xml_diff>
--- a/W5/W5 Mini Project.docx
+++ b/W5/W5 Mini Project.docx
@@ -1,351 +1,270 @@
 
 <file path=word/document.xml><?xml version="1.0" encoding="utf-8"?>
-<w:document xmlns:wpc="http://schemas.microsoft.com/office/word/2010/wordprocessingCanvas" xmlns:mc="http://schemas.openxmlformats.org/markup-compatibility/2006" xmlns:o="urn:schemas-microsoft-com:office:office" xmlns:r="http://schemas.openxmlformats.org/officeDocument/2006/relationships" xmlns:m="http://schemas.openxmlformats.org/officeDocument/2006/math" xmlns:v="urn:schemas-microsoft-com:vml" xmlns:wp14="http://schemas.microsoft.com/office/word/2010/wordprocessingDrawing" xmlns:wp="http://schemas.openxmlformats.org/drawingml/2006/wordprocessingDrawing" xmlns:w10="urn:schemas-microsoft-com:office:word" xmlns:w="http://schemas.openxmlformats.org/wordprocessingml/2006/main" xmlns:w14="http://schemas.microsoft.com/office/word/2010/wordml" xmlns:w15="http://schemas.microsoft.com/office/word/2012/wordml" xmlns:wpg="http://schemas.microsoft.com/office/word/2010/wordprocessingGroup" xmlns:wpi="http://schemas.microsoft.com/office/word/2010/wordprocessingInk" xmlns:wne="http://schemas.microsoft.com/office/word/2006/wordml" xmlns:wps="http://schemas.microsoft.com/office/word/2010/wordprocessingShape" xmlns:w16se="http://schemas.microsoft.com/office/word/2015/wordml/symex" xmlns:w16cid="http://schemas.microsoft.com/office/word/2016/wordml/cid" xmlns:w16="http://schemas.microsoft.com/office/word/2018/wordml" xmlns:w16cex="http://schemas.microsoft.com/office/word/2018/wordml/cex" xmlns:w16sdtdh="http://schemas.microsoft.com/office/word/2020/wordml/sdtdatahash" xmlns:w16sdtfl="http://schemas.microsoft.com/office/word/2024/wordml/sdtformatlock" mc:Ignorable="w14 w15 wp14 w16se w16cid w16 w16cex w16sdtdh w16sdtfl">
+<w:document xmlns:wpc="http://schemas.microsoft.com/office/word/2010/wordprocessingCanvas" xmlns:cx="http://schemas.microsoft.com/office/drawing/2014/chartex" xmlns:cx1="http://schemas.microsoft.com/office/drawing/2015/9/8/chartex" xmlns:cx2="http://schemas.microsoft.com/office/drawing/2015/10/21/chartex" xmlns:cx3="http://schemas.microsoft.com/office/drawing/2016/5/9/chartex" xmlns:cx4="http://schemas.microsoft.com/office/drawing/2016/5/10/chartex" xmlns:cx5="http://schemas.microsoft.com/office/drawing/2016/5/11/chartex" xmlns:cx6="http://schemas.microsoft.com/office/drawing/2016/5/12/chartex" xmlns:cx7="http://schemas.microsoft.com/office/drawing/2016/5/13/chartex" xmlns:cx8="http://schemas.microsoft.com/office/drawing/2016/5/14/chartex" xmlns:mc="http://schemas.openxmlformats.org/markup-compatibility/2006" xmlns:aink="http://schemas.microsoft.com/office/drawing/2016/ink" xmlns:am3d="http://schemas.microsoft.com/office/drawing/2017/model3d" xmlns:o="urn:schemas-microsoft-com:office:office" xmlns:oel="http://schemas.microsoft.com/office/2019/extlst" xmlns:r="http://schemas.openxmlformats.org/officeDocument/2006/relationships" xmlns:m="http://schemas.openxmlformats.org/officeDocument/2006/math" xmlns:v="urn:schemas-microsoft-com:vml" xmlns:wp14="http://schemas.microsoft.com/office/word/2010/wordprocessingDrawing" xmlns:wp="http://schemas.openxmlformats.org/drawingml/2006/wordprocessingDrawing" xmlns:w10="urn:schemas-microsoft-com:office:word" xmlns:w="http://schemas.openxmlformats.org/wordprocessingml/2006/main" xmlns:w14="http://schemas.microsoft.com/office/word/2010/wordml" xmlns:w15="http://schemas.microsoft.com/office/word/2012/wordml" xmlns:w16cex="http://schemas.microsoft.com/office/word/2018/wordml/cex" xmlns:w16cid="http://schemas.microsoft.com/office/word/2016/wordml/cid" xmlns:w16="http://schemas.microsoft.com/office/word/2018/wordml" xmlns:w16du="http://schemas.microsoft.com/office/word/2023/wordml/word16du" xmlns:w16sdtdh="http://schemas.microsoft.com/office/word/2020/wordml/sdtdatahash" xmlns:w16sdtfl="http://schemas.microsoft.com/office/word/2024/wordml/sdtformatlock" xmlns:w16se="http://schemas.microsoft.com/office/word/2015/wordml/symex" xmlns:wpg="http://schemas.microsoft.com/office/word/2010/wordprocessingGroup" xmlns:wpi="http://schemas.microsoft.com/office/word/2010/wordprocessingInk" xmlns:wne="http://schemas.microsoft.com/office/word/2006/wordml" xmlns:wps="http://schemas.microsoft.com/office/word/2010/wordprocessingShape" mc:Ignorable="w14 w15 w16se w16cid w16 w16cex w16sdtdh w16sdtfl w16du wp14">
   <w:body>
-    <w:p xmlns:wp14="http://schemas.microsoft.com/office/word/2010/wordml" wp14:paraId="0B4FEA84" wp14:textId="35629CFF">
+    <w:p>
       <w:pPr>
-        <w:spacing w:before="0" w:beforeAutospacing="off" w:after="0" w:afterAutospacing="off"/>
+        <w:spacing w:after="0"/>
         <w:jc w:val="center"/>
       </w:pPr>
       <w:r>
         <w:rPr>
-          <w:rFonts w:ascii="Arial" w:hAnsi="Arial" w:eastAsia="Arial" w:cs="Arial"/>
-          <w:b w:val="1"/>
-          <w:bCs w:val="1"/>
-          <w:i w:val="0"/>
-          <w:iCs w:val="0"/>
-          <w:strike w:val="0"/>
-          <w:dstrike w:val="0"/>
-          <w:noProof w:val="0"/>
-          <w:color w:val="000000" w:themeColor="text1" w:themeTint="FF" w:themeShade="FF"/>
+          <w:rFonts w:ascii="Arial" w:eastAsia="Arial" w:hAnsi="Arial" w:cs="Arial"/>
+          <w:b/>
+          <w:bCs/>
+          <w:color w:val="000000" w:themeColor="text1"/>
           <w:sz w:val="30"/>
           <w:szCs w:val="30"/>
-          <w:u w:val="none"/>
-          <w:lang w:val="en-US"/>
-        </w:rPr>
-        <w:t>Mini Project Overview - Personal ToDo List</w:t>
+        </w:rPr>
+        <w:t xml:space="preserve">Mini Project Overview - Personal </w:t>
+      </w:r>
+      <w:proofErr w:type="spellStart"/>
+      <w:r>
+        <w:rPr>
+          <w:rFonts w:ascii="Arial" w:eastAsia="Arial" w:hAnsi="Arial" w:cs="Arial"/>
+          <w:b/>
+          <w:bCs/>
+          <w:color w:val="000000" w:themeColor="text1"/>
+          <w:sz w:val="30"/>
+          <w:szCs w:val="30"/>
+        </w:rPr>
+        <w:t>ToDo</w:t>
+      </w:r>
+      <w:proofErr w:type="spellEnd"/>
+      <w:r>
+        <w:rPr>
+          <w:rFonts w:ascii="Arial" w:eastAsia="Arial" w:hAnsi="Arial" w:cs="Arial"/>
+          <w:b/>
+          <w:bCs/>
+          <w:color w:val="000000" w:themeColor="text1"/>
+          <w:sz w:val="30"/>
+          <w:szCs w:val="30"/>
+        </w:rPr>
+        <w:t xml:space="preserve"> List</w:t>
       </w:r>
     </w:p>
-    <w:p xmlns:wp14="http://schemas.microsoft.com/office/word/2010/wordml" wp14:paraId="3AD912F5" wp14:textId="0F0ADA4A"/>
-    <w:p xmlns:wp14="http://schemas.microsoft.com/office/word/2010/wordml" wp14:paraId="60B14BA0" wp14:textId="569B1F3D">
+    <w:p/>
+    <w:p>
       <w:pPr>
-        <w:spacing w:before="0" w:beforeAutospacing="off" w:after="0" w:afterAutospacing="off"/>
+        <w:spacing w:after="0"/>
       </w:pPr>
       <w:r>
         <w:rPr>
-          <w:rFonts w:ascii="Arial" w:hAnsi="Arial" w:eastAsia="Arial" w:cs="Arial"/>
-          <w:b w:val="0"/>
-          <w:bCs w:val="0"/>
-          <w:i w:val="0"/>
-          <w:iCs w:val="0"/>
-          <w:strike w:val="0"/>
-          <w:dstrike w:val="0"/>
-          <w:noProof w:val="0"/>
-          <w:color w:val="000000" w:themeColor="text1" w:themeTint="FF" w:themeShade="FF"/>
-          <w:sz w:val="26"/>
-          <w:szCs w:val="26"/>
-          <w:u w:val="none"/>
-          <w:lang w:val="en-US"/>
+          <w:rFonts w:ascii="Arial" w:eastAsia="Arial" w:hAnsi="Arial" w:cs="Arial"/>
+          <w:color w:val="000000" w:themeColor="text1"/>
+          <w:sz w:val="26"/>
+          <w:szCs w:val="26"/>
         </w:rPr>
         <w:t xml:space="preserve">You will develop a small Angular app that allows you to </w:t>
       </w:r>
       <w:r>
         <w:rPr>
-          <w:rFonts w:ascii="Arial" w:hAnsi="Arial" w:eastAsia="Arial" w:cs="Arial"/>
-          <w:b w:val="1"/>
-          <w:bCs w:val="1"/>
-          <w:i w:val="0"/>
-          <w:iCs w:val="0"/>
-          <w:strike w:val="0"/>
-          <w:dstrike w:val="0"/>
-          <w:noProof w:val="0"/>
-          <w:color w:val="000000" w:themeColor="text1" w:themeTint="FF" w:themeShade="FF"/>
-          <w:sz w:val="26"/>
-          <w:szCs w:val="26"/>
-          <w:u w:val="none"/>
-          <w:lang w:val="en-US"/>
+          <w:rFonts w:ascii="Arial" w:eastAsia="Arial" w:hAnsi="Arial" w:cs="Arial"/>
+          <w:b/>
+          <w:bCs/>
+          <w:color w:val="000000" w:themeColor="text1"/>
+          <w:sz w:val="26"/>
+          <w:szCs w:val="26"/>
         </w:rPr>
         <w:t>view tasks</w:t>
       </w:r>
       <w:r>
         <w:rPr>
-          <w:rFonts w:ascii="Arial" w:hAnsi="Arial" w:eastAsia="Arial" w:cs="Arial"/>
-          <w:b w:val="0"/>
-          <w:bCs w:val="0"/>
-          <w:i w:val="0"/>
-          <w:iCs w:val="0"/>
-          <w:strike w:val="0"/>
-          <w:dstrike w:val="0"/>
-          <w:noProof w:val="0"/>
-          <w:color w:val="000000" w:themeColor="text1" w:themeTint="FF" w:themeShade="FF"/>
-          <w:sz w:val="26"/>
-          <w:szCs w:val="26"/>
-          <w:u w:val="none"/>
-          <w:lang w:val="en-US"/>
+          <w:rFonts w:ascii="Arial" w:eastAsia="Arial" w:hAnsi="Arial" w:cs="Arial"/>
+          <w:color w:val="000000" w:themeColor="text1"/>
+          <w:sz w:val="26"/>
+          <w:szCs w:val="26"/>
         </w:rPr>
         <w:t xml:space="preserve"> in a </w:t>
       </w:r>
-      <w:r>
-        <w:rPr>
-          <w:rFonts w:ascii="Arial" w:hAnsi="Arial" w:eastAsia="Arial" w:cs="Arial"/>
-          <w:b w:val="0"/>
-          <w:bCs w:val="0"/>
-          <w:i w:val="0"/>
-          <w:iCs w:val="0"/>
-          <w:strike w:val="0"/>
-          <w:dstrike w:val="0"/>
-          <w:noProof w:val="0"/>
-          <w:color w:val="000000" w:themeColor="text1" w:themeTint="FF" w:themeShade="FF"/>
-          <w:sz w:val="26"/>
-          <w:szCs w:val="26"/>
-          <w:u w:val="none"/>
-          <w:lang w:val="en-US"/>
+      <w:proofErr w:type="spellStart"/>
+      <w:r>
+        <w:rPr>
+          <w:rFonts w:ascii="Arial" w:eastAsia="Arial" w:hAnsi="Arial" w:cs="Arial"/>
+          <w:color w:val="000000" w:themeColor="text1"/>
+          <w:sz w:val="26"/>
+          <w:szCs w:val="26"/>
         </w:rPr>
         <w:t>ToDo</w:t>
       </w:r>
-      <w:r>
-        <w:rPr>
-          <w:rFonts w:ascii="Arial" w:hAnsi="Arial" w:eastAsia="Arial" w:cs="Arial"/>
-          <w:b w:val="0"/>
-          <w:bCs w:val="0"/>
-          <w:i w:val="0"/>
-          <w:iCs w:val="0"/>
-          <w:strike w:val="0"/>
-          <w:dstrike w:val="0"/>
-          <w:noProof w:val="0"/>
-          <w:color w:val="000000" w:themeColor="text1" w:themeTint="FF" w:themeShade="FF"/>
-          <w:sz w:val="26"/>
-          <w:szCs w:val="26"/>
-          <w:u w:val="none"/>
-          <w:lang w:val="en-US"/>
+      <w:proofErr w:type="spellEnd"/>
+      <w:r>
+        <w:rPr>
+          <w:rFonts w:ascii="Arial" w:eastAsia="Arial" w:hAnsi="Arial" w:cs="Arial"/>
+          <w:color w:val="000000" w:themeColor="text1"/>
+          <w:sz w:val="26"/>
+          <w:szCs w:val="26"/>
         </w:rPr>
         <w:t xml:space="preserve"> list, </w:t>
       </w:r>
       <w:r>
         <w:rPr>
-          <w:rFonts w:ascii="Arial" w:hAnsi="Arial" w:eastAsia="Arial" w:cs="Arial"/>
-          <w:b w:val="1"/>
-          <w:bCs w:val="1"/>
-          <w:i w:val="0"/>
-          <w:iCs w:val="0"/>
-          <w:strike w:val="0"/>
-          <w:dstrike w:val="0"/>
-          <w:noProof w:val="0"/>
-          <w:color w:val="000000" w:themeColor="text1" w:themeTint="FF" w:themeShade="FF"/>
-          <w:sz w:val="26"/>
-          <w:szCs w:val="26"/>
-          <w:u w:val="none"/>
-          <w:lang w:val="en-US"/>
+          <w:rFonts w:ascii="Arial" w:eastAsia="Arial" w:hAnsi="Arial" w:cs="Arial"/>
+          <w:b/>
+          <w:bCs/>
+          <w:color w:val="000000" w:themeColor="text1"/>
+          <w:sz w:val="26"/>
+          <w:szCs w:val="26"/>
         </w:rPr>
         <w:t>add new tasks</w:t>
       </w:r>
       <w:r>
         <w:rPr>
-          <w:rFonts w:ascii="Arial" w:hAnsi="Arial" w:eastAsia="Arial" w:cs="Arial"/>
-          <w:b w:val="0"/>
-          <w:bCs w:val="0"/>
-          <w:i w:val="0"/>
-          <w:iCs w:val="0"/>
-          <w:strike w:val="0"/>
-          <w:dstrike w:val="0"/>
-          <w:noProof w:val="0"/>
-          <w:color w:val="000000" w:themeColor="text1" w:themeTint="FF" w:themeShade="FF"/>
-          <w:sz w:val="26"/>
-          <w:szCs w:val="26"/>
-          <w:u w:val="none"/>
-          <w:lang w:val="en-US"/>
+          <w:rFonts w:ascii="Arial" w:eastAsia="Arial" w:hAnsi="Arial" w:cs="Arial"/>
+          <w:color w:val="000000" w:themeColor="text1"/>
+          <w:sz w:val="26"/>
+          <w:szCs w:val="26"/>
         </w:rPr>
         <w:t xml:space="preserve">, and </w:t>
       </w:r>
       <w:r>
         <w:rPr>
-          <w:rFonts w:ascii="Arial" w:hAnsi="Arial" w:eastAsia="Arial" w:cs="Arial"/>
-          <w:b w:val="1"/>
-          <w:bCs w:val="1"/>
-          <w:i w:val="0"/>
-          <w:iCs w:val="0"/>
-          <w:strike w:val="0"/>
-          <w:dstrike w:val="0"/>
-          <w:noProof w:val="0"/>
-          <w:color w:val="000000" w:themeColor="text1" w:themeTint="FF" w:themeShade="FF"/>
-          <w:sz w:val="26"/>
-          <w:szCs w:val="26"/>
-          <w:u w:val="none"/>
-          <w:lang w:val="en-US"/>
-        </w:rPr>
-        <w:t>delete</w:t>
-      </w:r>
-      <w:r>
-        <w:rPr>
-          <w:rFonts w:ascii="Arial" w:hAnsi="Arial" w:eastAsia="Arial" w:cs="Arial"/>
-          <w:b w:val="1"/>
-          <w:bCs w:val="1"/>
-          <w:i w:val="0"/>
-          <w:iCs w:val="0"/>
-          <w:strike w:val="0"/>
-          <w:dstrike w:val="0"/>
-          <w:noProof w:val="0"/>
-          <w:color w:val="000000" w:themeColor="text1" w:themeTint="FF" w:themeShade="FF"/>
-          <w:sz w:val="26"/>
-          <w:szCs w:val="26"/>
-          <w:u w:val="none"/>
-          <w:lang w:val="en-US"/>
-        </w:rPr>
-        <w:t xml:space="preserve"> existing tasks</w:t>
-      </w:r>
-      <w:r>
-        <w:rPr>
-          <w:rFonts w:ascii="Arial" w:hAnsi="Arial" w:eastAsia="Arial" w:cs="Arial"/>
-          <w:b w:val="0"/>
-          <w:bCs w:val="0"/>
-          <w:i w:val="0"/>
-          <w:iCs w:val="0"/>
-          <w:strike w:val="0"/>
-          <w:dstrike w:val="0"/>
-          <w:noProof w:val="0"/>
-          <w:color w:val="000000" w:themeColor="text1" w:themeTint="FF" w:themeShade="FF"/>
-          <w:sz w:val="26"/>
-          <w:szCs w:val="26"/>
-          <w:u w:val="none"/>
-          <w:lang w:val="en-US"/>
+          <w:rFonts w:ascii="Arial" w:eastAsia="Arial" w:hAnsi="Arial" w:cs="Arial"/>
+          <w:b/>
+          <w:bCs/>
+          <w:color w:val="000000" w:themeColor="text1"/>
+          <w:sz w:val="26"/>
+          <w:szCs w:val="26"/>
+        </w:rPr>
+        <w:t>delete existing tasks</w:t>
+      </w:r>
+      <w:r>
+        <w:rPr>
+          <w:rFonts w:ascii="Arial" w:eastAsia="Arial" w:hAnsi="Arial" w:cs="Arial"/>
+          <w:color w:val="000000" w:themeColor="text1"/>
+          <w:sz w:val="26"/>
+          <w:szCs w:val="26"/>
         </w:rPr>
         <w:t>. There will be a minimum of 2 components in the app:</w:t>
       </w:r>
     </w:p>
-    <w:p xmlns:wp14="http://schemas.microsoft.com/office/word/2010/wordml" wp14:paraId="1A55F8BF" wp14:textId="0FACAD7D">
+    <w:p>
       <w:pPr>
-        <w:spacing w:before="0" w:beforeAutospacing="off" w:after="0" w:afterAutospacing="off"/>
+        <w:spacing w:after="0"/>
         <w:ind w:firstLine="720"/>
       </w:pPr>
       <w:r>
         <w:rPr>
-          <w:rFonts w:ascii="Arial" w:hAnsi="Arial" w:eastAsia="Arial" w:cs="Arial"/>
-          <w:b w:val="0"/>
-          <w:bCs w:val="0"/>
-          <w:i w:val="0"/>
-          <w:iCs w:val="0"/>
-          <w:strike w:val="0"/>
-          <w:dstrike w:val="0"/>
-          <w:noProof w:val="0"/>
-          <w:color w:val="000000" w:themeColor="text1" w:themeTint="FF" w:themeShade="FF"/>
-          <w:sz w:val="26"/>
-          <w:szCs w:val="26"/>
-          <w:u w:val="none"/>
-          <w:lang w:val="en-US"/>
-        </w:rPr>
-        <w:t>-The dashboard component that shows the ToDo List</w:t>
+          <w:rFonts w:ascii="Arial" w:eastAsia="Arial" w:hAnsi="Arial" w:cs="Arial"/>
+          <w:color w:val="000000" w:themeColor="text1"/>
+          <w:sz w:val="26"/>
+          <w:szCs w:val="26"/>
+        </w:rPr>
+        <w:t xml:space="preserve">-The dashboard component that shows the </w:t>
+      </w:r>
+      <w:proofErr w:type="spellStart"/>
+      <w:r>
+        <w:rPr>
+          <w:rFonts w:ascii="Arial" w:eastAsia="Arial" w:hAnsi="Arial" w:cs="Arial"/>
+          <w:color w:val="000000" w:themeColor="text1"/>
+          <w:sz w:val="26"/>
+          <w:szCs w:val="26"/>
+        </w:rPr>
+        <w:t>ToDo</w:t>
+      </w:r>
+      <w:proofErr w:type="spellEnd"/>
+      <w:r>
+        <w:rPr>
+          <w:rFonts w:ascii="Arial" w:eastAsia="Arial" w:hAnsi="Arial" w:cs="Arial"/>
+          <w:color w:val="000000" w:themeColor="text1"/>
+          <w:sz w:val="26"/>
+          <w:szCs w:val="26"/>
+        </w:rPr>
+        <w:t xml:space="preserve"> List</w:t>
       </w:r>
     </w:p>
-    <w:p xmlns:wp14="http://schemas.microsoft.com/office/word/2010/wordml" wp14:paraId="3FFD3618" wp14:textId="33899F51">
+    <w:p>
       <w:pPr>
-        <w:spacing w:before="0" w:beforeAutospacing="off" w:after="0" w:afterAutospacing="off"/>
+        <w:spacing w:after="0"/>
         <w:ind w:firstLine="720"/>
         <w:rPr>
-          <w:rFonts w:ascii="Arial" w:hAnsi="Arial" w:eastAsia="Arial" w:cs="Arial"/>
-          <w:b w:val="0"/>
-          <w:bCs w:val="0"/>
-          <w:i w:val="0"/>
-          <w:iCs w:val="0"/>
-          <w:strike w:val="0"/>
-          <w:dstrike w:val="0"/>
-          <w:noProof w:val="0"/>
-          <w:color w:val="000000" w:themeColor="text1" w:themeTint="FF" w:themeShade="FF"/>
-          <w:sz w:val="26"/>
-          <w:szCs w:val="26"/>
-          <w:u w:val="none"/>
-          <w:lang w:val="en-US"/>
+          <w:rFonts w:ascii="Arial" w:eastAsia="Arial" w:hAnsi="Arial" w:cs="Arial"/>
+          <w:color w:val="000000" w:themeColor="text1"/>
+          <w:sz w:val="26"/>
+          <w:szCs w:val="26"/>
         </w:rPr>
       </w:pPr>
       <w:r>
         <w:rPr>
-          <w:rFonts w:ascii="Arial" w:hAnsi="Arial" w:eastAsia="Arial" w:cs="Arial"/>
-          <w:b w:val="0"/>
-          <w:bCs w:val="0"/>
-          <w:i w:val="0"/>
-          <w:iCs w:val="0"/>
-          <w:strike w:val="0"/>
-          <w:dstrike w:val="0"/>
-          <w:noProof w:val="0"/>
-          <w:color w:val="000000" w:themeColor="text1" w:themeTint="FF" w:themeShade="FF"/>
-          <w:sz w:val="26"/>
-          <w:szCs w:val="26"/>
-          <w:u w:val="none"/>
-          <w:lang w:val="en-US"/>
-        </w:rPr>
-        <w:t xml:space="preserve">-The create-task </w:t>
-      </w:r>
-      <w:r>
-        <w:rPr>
-          <w:rFonts w:ascii="Arial" w:hAnsi="Arial" w:eastAsia="Arial" w:cs="Arial"/>
-          <w:b w:val="0"/>
-          <w:bCs w:val="0"/>
-          <w:i w:val="0"/>
-          <w:iCs w:val="0"/>
-          <w:strike w:val="0"/>
-          <w:dstrike w:val="0"/>
-          <w:noProof w:val="0"/>
-          <w:color w:val="000000" w:themeColor="text1" w:themeTint="FF" w:themeShade="FF"/>
-          <w:sz w:val="26"/>
-          <w:szCs w:val="26"/>
-          <w:u w:val="none"/>
-          <w:lang w:val="en-US"/>
-        </w:rPr>
-        <w:t>component</w:t>
-      </w:r>
-      <w:r>
-        <w:rPr>
-          <w:rFonts w:ascii="Arial" w:hAnsi="Arial" w:eastAsia="Arial" w:cs="Arial"/>
-          <w:b w:val="0"/>
-          <w:bCs w:val="0"/>
-          <w:i w:val="0"/>
-          <w:iCs w:val="0"/>
-          <w:strike w:val="0"/>
-          <w:dstrike w:val="0"/>
-          <w:noProof w:val="0"/>
-          <w:color w:val="000000" w:themeColor="text1" w:themeTint="FF" w:themeShade="FF"/>
-          <w:sz w:val="26"/>
-          <w:szCs w:val="26"/>
-          <w:u w:val="none"/>
-          <w:lang w:val="en-US"/>
-        </w:rPr>
-        <w:t xml:space="preserve"> that adds tasks to the </w:t>
-      </w:r>
-      <w:r>
-        <w:rPr>
-          <w:rFonts w:ascii="Arial" w:hAnsi="Arial" w:eastAsia="Arial" w:cs="Arial"/>
-          <w:b w:val="0"/>
-          <w:bCs w:val="0"/>
-          <w:i w:val="0"/>
-          <w:iCs w:val="0"/>
-          <w:strike w:val="0"/>
-          <w:dstrike w:val="0"/>
-          <w:noProof w:val="0"/>
-          <w:color w:val="000000" w:themeColor="text1" w:themeTint="FF" w:themeShade="FF"/>
-          <w:sz w:val="26"/>
-          <w:szCs w:val="26"/>
-          <w:u w:val="none"/>
-          <w:lang w:val="en-US"/>
+          <w:rFonts w:ascii="Arial" w:eastAsia="Arial" w:hAnsi="Arial" w:cs="Arial"/>
+          <w:color w:val="000000" w:themeColor="text1"/>
+          <w:sz w:val="26"/>
+          <w:szCs w:val="26"/>
+        </w:rPr>
+        <w:t xml:space="preserve">-The create-task component that adds tasks to the </w:t>
+      </w:r>
+      <w:proofErr w:type="spellStart"/>
+      <w:r>
+        <w:rPr>
+          <w:rFonts w:ascii="Arial" w:eastAsia="Arial" w:hAnsi="Arial" w:cs="Arial"/>
+          <w:color w:val="000000" w:themeColor="text1"/>
+          <w:sz w:val="26"/>
+          <w:szCs w:val="26"/>
         </w:rPr>
         <w:t>ToDo</w:t>
       </w:r>
-      <w:r>
-        <w:rPr>
-          <w:rFonts w:ascii="Arial" w:hAnsi="Arial" w:eastAsia="Arial" w:cs="Arial"/>
-          <w:b w:val="0"/>
-          <w:bCs w:val="0"/>
-          <w:i w:val="0"/>
-          <w:iCs w:val="0"/>
-          <w:strike w:val="0"/>
-          <w:dstrike w:val="0"/>
-          <w:noProof w:val="0"/>
-          <w:color w:val="000000" w:themeColor="text1" w:themeTint="FF" w:themeShade="FF"/>
-          <w:sz w:val="26"/>
-          <w:szCs w:val="26"/>
-          <w:u w:val="none"/>
-          <w:lang w:val="en-US"/>
+      <w:proofErr w:type="spellEnd"/>
+      <w:r>
+        <w:rPr>
+          <w:rFonts w:ascii="Arial" w:eastAsia="Arial" w:hAnsi="Arial" w:cs="Arial"/>
+          <w:color w:val="000000" w:themeColor="text1"/>
+          <w:sz w:val="26"/>
+          <w:szCs w:val="26"/>
         </w:rPr>
         <w:t xml:space="preserve"> List</w:t>
       </w:r>
+    </w:p>
+    <w:p>
+      <w:pPr>
+        <w:spacing w:after="0"/>
+        <w:ind w:firstLine="720"/>
+        <w:rPr>
+          <w:rFonts w:ascii="Arial" w:eastAsia="Arial" w:hAnsi="Arial" w:cs="Arial"/>
+          <w:color w:val="000000" w:themeColor="text1"/>
+          <w:sz w:val="26"/>
+          <w:szCs w:val="26"/>
+        </w:rPr>
+      </w:pPr>
+    </w:p>
+    <w:p>
+      <w:pPr>
+        <w:spacing w:after="0"/>
+        <w:rPr>
+          <w:rFonts w:ascii="Arial" w:eastAsia="Arial" w:hAnsi="Arial" w:cs="Arial"/>
+          <w:color w:val="000000" w:themeColor="text1"/>
+          <w:sz w:val="26"/>
+          <w:szCs w:val="26"/>
+        </w:rPr>
+      </w:pPr>
+      <w:r>
+        <w:rPr>
+          <w:rFonts w:ascii="Arial" w:eastAsia="Arial" w:hAnsi="Arial" w:cs="Arial"/>
+          <w:color w:val="000000" w:themeColor="text1"/>
+          <w:sz w:val="26"/>
+          <w:szCs w:val="26"/>
+        </w:rPr>
+        <w:t>-</w:t>
+      </w:r>
+      <w:proofErr w:type="spellStart"/>
+      <w:r>
+        <w:rPr>
+          <w:rFonts w:ascii="Arial" w:eastAsia="Arial" w:hAnsi="Arial" w:cs="Arial"/>
+          <w:color w:val="000000" w:themeColor="text1"/>
+          <w:sz w:val="26"/>
+          <w:szCs w:val="26"/>
+        </w:rPr>
+        <w:t>ToDo</w:t>
+      </w:r>
+      <w:proofErr w:type="spellEnd"/>
+      <w:r>
+        <w:rPr>
+          <w:rFonts w:ascii="Arial" w:eastAsia="Arial" w:hAnsi="Arial" w:cs="Arial"/>
+          <w:color w:val="000000" w:themeColor="text1"/>
+          <w:sz w:val="26"/>
+          <w:szCs w:val="26"/>
+        </w:rPr>
+        <w:t xml:space="preserve"> List items themselves could be components too, but this isn’t a hard requirement</w:t>
+      </w:r>
       <w:r>
         <w:br/>
       </w:r>
@@ -354,333 +273,123 @@
       </w:r>
       <w:r>
         <w:rPr>
-          <w:rFonts w:ascii="Arial" w:hAnsi="Arial" w:eastAsia="Arial" w:cs="Arial"/>
-          <w:b w:val="0"/>
-          <w:bCs w:val="0"/>
-          <w:i w:val="0"/>
-          <w:iCs w:val="0"/>
-          <w:strike w:val="0"/>
-          <w:dstrike w:val="0"/>
-          <w:noProof w:val="0"/>
-          <w:color w:val="000000" w:themeColor="text1" w:themeTint="FF" w:themeShade="FF"/>
-          <w:sz w:val="26"/>
-          <w:szCs w:val="26"/>
-          <w:u w:val="none"/>
-          <w:lang w:val="en-US"/>
-        </w:rPr>
-        <w:t xml:space="preserve">The way you implement these requirements is up to you, but you will </w:t>
-      </w:r>
-      <w:r>
-        <w:rPr>
-          <w:rFonts w:ascii="Arial" w:hAnsi="Arial" w:eastAsia="Arial" w:cs="Arial"/>
-          <w:b w:val="0"/>
-          <w:bCs w:val="0"/>
-          <w:i w:val="0"/>
-          <w:iCs w:val="0"/>
-          <w:strike w:val="0"/>
-          <w:dstrike w:val="0"/>
-          <w:noProof w:val="0"/>
-          <w:color w:val="000000" w:themeColor="text1" w:themeTint="FF" w:themeShade="FF"/>
-          <w:sz w:val="26"/>
-          <w:szCs w:val="26"/>
-          <w:u w:val="none"/>
-          <w:lang w:val="en-US"/>
-        </w:rPr>
-        <w:t>likely incorporate</w:t>
-      </w:r>
-      <w:r>
-        <w:rPr>
-          <w:rFonts w:ascii="Arial" w:hAnsi="Arial" w:eastAsia="Arial" w:cs="Arial"/>
-          <w:b w:val="0"/>
-          <w:bCs w:val="0"/>
-          <w:i w:val="0"/>
-          <w:iCs w:val="0"/>
-          <w:strike w:val="0"/>
-          <w:dstrike w:val="0"/>
-          <w:noProof w:val="0"/>
-          <w:color w:val="000000" w:themeColor="text1" w:themeTint="FF" w:themeShade="FF"/>
-          <w:sz w:val="26"/>
-          <w:szCs w:val="26"/>
-          <w:u w:val="none"/>
-          <w:lang w:val="en-US"/>
-        </w:rPr>
-        <w:t xml:space="preserve"> event binding, 2-way binding, a</w:t>
-      </w:r>
-      <w:r>
-        <w:rPr>
-          <w:rFonts w:ascii="Arial" w:hAnsi="Arial" w:eastAsia="Arial" w:cs="Arial"/>
-          <w:b w:val="0"/>
-          <w:bCs w:val="0"/>
-          <w:i w:val="0"/>
-          <w:iCs w:val="0"/>
-          <w:strike w:val="0"/>
-          <w:dstrike w:val="0"/>
-          <w:noProof w:val="0"/>
-          <w:color w:val="000000" w:themeColor="text1" w:themeTint="FF" w:themeShade="FF"/>
-          <w:sz w:val="26"/>
-          <w:szCs w:val="26"/>
-          <w:u w:val="none"/>
-          <w:lang w:val="en-US"/>
+          <w:rFonts w:ascii="Arial" w:eastAsia="Arial" w:hAnsi="Arial" w:cs="Arial"/>
+          <w:color w:val="000000" w:themeColor="text1"/>
+          <w:sz w:val="26"/>
+          <w:szCs w:val="26"/>
+        </w:rPr>
+        <w:t>The way you implement these requirements is up to you, but you will likely incorporate event binding, 2-way binding, a</w:t>
+      </w:r>
+      <w:r>
+        <w:rPr>
+          <w:rFonts w:ascii="Arial" w:eastAsia="Arial" w:hAnsi="Arial" w:cs="Arial"/>
+          <w:color w:val="000000" w:themeColor="text1"/>
+          <w:sz w:val="26"/>
+          <w:szCs w:val="26"/>
         </w:rPr>
         <w:t>nd directives (*</w:t>
       </w:r>
-      <w:r>
-        <w:rPr>
-          <w:rFonts w:ascii="Arial" w:hAnsi="Arial" w:eastAsia="Arial" w:cs="Arial"/>
-          <w:b w:val="0"/>
-          <w:bCs w:val="0"/>
-          <w:i w:val="0"/>
-          <w:iCs w:val="0"/>
-          <w:strike w:val="0"/>
-          <w:dstrike w:val="0"/>
-          <w:noProof w:val="0"/>
-          <w:color w:val="000000" w:themeColor="text1" w:themeTint="FF" w:themeShade="FF"/>
-          <w:sz w:val="26"/>
-          <w:szCs w:val="26"/>
-          <w:u w:val="none"/>
-          <w:lang w:val="en-US"/>
+      <w:proofErr w:type="spellStart"/>
+      <w:r>
+        <w:rPr>
+          <w:rFonts w:ascii="Arial" w:eastAsia="Arial" w:hAnsi="Arial" w:cs="Arial"/>
+          <w:color w:val="000000" w:themeColor="text1"/>
+          <w:sz w:val="26"/>
+          <w:szCs w:val="26"/>
         </w:rPr>
         <w:t>ngIf</w:t>
       </w:r>
-      <w:r>
-        <w:rPr>
-          <w:rFonts w:ascii="Arial" w:hAnsi="Arial" w:eastAsia="Arial" w:cs="Arial"/>
-          <w:b w:val="0"/>
-          <w:bCs w:val="0"/>
-          <w:i w:val="0"/>
-          <w:iCs w:val="0"/>
-          <w:strike w:val="0"/>
-          <w:dstrike w:val="0"/>
-          <w:noProof w:val="0"/>
-          <w:color w:val="000000" w:themeColor="text1" w:themeTint="FF" w:themeShade="FF"/>
-          <w:sz w:val="26"/>
-          <w:szCs w:val="26"/>
-          <w:u w:val="none"/>
-          <w:lang w:val="en-US"/>
+      <w:proofErr w:type="spellEnd"/>
+      <w:r>
+        <w:rPr>
+          <w:rFonts w:ascii="Arial" w:eastAsia="Arial" w:hAnsi="Arial" w:cs="Arial"/>
+          <w:color w:val="000000" w:themeColor="text1"/>
+          <w:sz w:val="26"/>
+          <w:szCs w:val="26"/>
         </w:rPr>
         <w:t xml:space="preserve"> and</w:t>
       </w:r>
       <w:r>
         <w:rPr>
-          <w:rFonts w:ascii="Arial" w:hAnsi="Arial" w:eastAsia="Arial" w:cs="Arial"/>
-          <w:b w:val="0"/>
-          <w:bCs w:val="0"/>
-          <w:i w:val="0"/>
-          <w:iCs w:val="0"/>
-          <w:strike w:val="0"/>
-          <w:dstrike w:val="0"/>
-          <w:noProof w:val="0"/>
-          <w:color w:val="000000" w:themeColor="text1" w:themeTint="FF" w:themeShade="FF"/>
-          <w:sz w:val="26"/>
-          <w:szCs w:val="26"/>
-          <w:u w:val="none"/>
-          <w:lang w:val="en-US"/>
+          <w:rFonts w:ascii="Arial" w:eastAsia="Arial" w:hAnsi="Arial" w:cs="Arial"/>
+          <w:color w:val="000000" w:themeColor="text1"/>
+          <w:sz w:val="26"/>
+          <w:szCs w:val="26"/>
+        </w:rPr>
+        <w:t xml:space="preserve"> *</w:t>
+      </w:r>
+      <w:proofErr w:type="spellStart"/>
+      <w:r>
+        <w:rPr>
+          <w:rFonts w:ascii="Arial" w:eastAsia="Arial" w:hAnsi="Arial" w:cs="Arial"/>
+          <w:color w:val="000000" w:themeColor="text1"/>
+          <w:sz w:val="26"/>
+          <w:szCs w:val="26"/>
+        </w:rPr>
+        <w:t>ngFor</w:t>
+      </w:r>
+      <w:proofErr w:type="spellEnd"/>
+      <w:r>
+        <w:rPr>
+          <w:rFonts w:ascii="Arial" w:eastAsia="Arial" w:hAnsi="Arial" w:cs="Arial"/>
+          <w:color w:val="000000" w:themeColor="text1"/>
+          <w:sz w:val="26"/>
+          <w:szCs w:val="26"/>
+        </w:rPr>
+        <w:t>)</w:t>
+      </w:r>
+      <w:r>
+        <w:rPr>
+          <w:rFonts w:ascii="Arial" w:eastAsia="Arial" w:hAnsi="Arial" w:cs="Arial"/>
+          <w:color w:val="000000" w:themeColor="text1"/>
+          <w:sz w:val="26"/>
+          <w:szCs w:val="26"/>
+        </w:rPr>
+        <w:t>.</w:t>
+      </w:r>
+      <w:r>
+        <w:rPr>
+          <w:rFonts w:ascii="Arial" w:eastAsia="Arial" w:hAnsi="Arial" w:cs="Arial"/>
+          <w:color w:val="000000" w:themeColor="text1"/>
+          <w:sz w:val="26"/>
+          <w:szCs w:val="26"/>
+        </w:rPr>
+        <w:t xml:space="preserve"> If you want to pre-populate some </w:t>
+      </w:r>
+      <w:proofErr w:type="spellStart"/>
+      <w:r>
+        <w:rPr>
+          <w:rFonts w:ascii="Arial" w:eastAsia="Arial" w:hAnsi="Arial" w:cs="Arial"/>
+          <w:color w:val="000000" w:themeColor="text1"/>
+          <w:sz w:val="26"/>
+          <w:szCs w:val="26"/>
+        </w:rPr>
+        <w:t>todo</w:t>
+      </w:r>
+      <w:proofErr w:type="spellEnd"/>
+      <w:r>
+        <w:rPr>
+          <w:rFonts w:ascii="Arial" w:eastAsia="Arial" w:hAnsi="Arial" w:cs="Arial"/>
+          <w:color w:val="000000" w:themeColor="text1"/>
+          <w:sz w:val="26"/>
+          <w:szCs w:val="26"/>
+        </w:rPr>
+        <w:t xml:space="preserve"> list items, that’s cool too.</w:t>
+      </w:r>
+      <w:r>
+        <w:rPr>
+          <w:rFonts w:ascii="Arial" w:eastAsia="Arial" w:hAnsi="Arial" w:cs="Arial"/>
+          <w:color w:val="000000" w:themeColor="text1"/>
+          <w:sz w:val="26"/>
+          <w:szCs w:val="26"/>
         </w:rPr>
         <w:t xml:space="preserve"> </w:t>
       </w:r>
-      <w:r>
-        <w:rPr>
-          <w:rFonts w:ascii="Arial" w:hAnsi="Arial" w:eastAsia="Arial" w:cs="Arial"/>
-          <w:b w:val="0"/>
-          <w:bCs w:val="0"/>
-          <w:i w:val="0"/>
-          <w:iCs w:val="0"/>
-          <w:strike w:val="0"/>
-          <w:dstrike w:val="0"/>
-          <w:noProof w:val="0"/>
-          <w:color w:val="000000" w:themeColor="text1" w:themeTint="FF" w:themeShade="FF"/>
-          <w:sz w:val="26"/>
-          <w:szCs w:val="26"/>
-          <w:u w:val="none"/>
-          <w:lang w:val="en-US"/>
-        </w:rPr>
-        <w:t>*</w:t>
-      </w:r>
-      <w:r>
-        <w:rPr>
-          <w:rFonts w:ascii="Arial" w:hAnsi="Arial" w:eastAsia="Arial" w:cs="Arial"/>
-          <w:b w:val="0"/>
-          <w:bCs w:val="0"/>
-          <w:i w:val="0"/>
-          <w:iCs w:val="0"/>
-          <w:strike w:val="0"/>
-          <w:dstrike w:val="0"/>
-          <w:noProof w:val="0"/>
-          <w:color w:val="000000" w:themeColor="text1" w:themeTint="FF" w:themeShade="FF"/>
-          <w:sz w:val="26"/>
-          <w:szCs w:val="26"/>
-          <w:u w:val="none"/>
-          <w:lang w:val="en-US"/>
-        </w:rPr>
-        <w:t>ngFor</w:t>
-      </w:r>
-      <w:r>
-        <w:rPr>
-          <w:rFonts w:ascii="Arial" w:hAnsi="Arial" w:eastAsia="Arial" w:cs="Arial"/>
-          <w:b w:val="0"/>
-          <w:bCs w:val="0"/>
-          <w:i w:val="0"/>
-          <w:iCs w:val="0"/>
-          <w:strike w:val="0"/>
-          <w:dstrike w:val="0"/>
-          <w:noProof w:val="0"/>
-          <w:color w:val="000000" w:themeColor="text1" w:themeTint="FF" w:themeShade="FF"/>
-          <w:sz w:val="26"/>
-          <w:szCs w:val="26"/>
-          <w:u w:val="none"/>
-          <w:lang w:val="en-US"/>
-        </w:rPr>
-        <w:t>)</w:t>
-      </w:r>
-      <w:r>
-        <w:rPr>
-          <w:rFonts w:ascii="Arial" w:hAnsi="Arial" w:eastAsia="Arial" w:cs="Arial"/>
-          <w:b w:val="0"/>
-          <w:bCs w:val="0"/>
-          <w:i w:val="0"/>
-          <w:iCs w:val="0"/>
-          <w:strike w:val="0"/>
-          <w:dstrike w:val="0"/>
-          <w:noProof w:val="0"/>
-          <w:color w:val="000000" w:themeColor="text1" w:themeTint="FF" w:themeShade="FF"/>
-          <w:sz w:val="26"/>
-          <w:szCs w:val="26"/>
-          <w:u w:val="none"/>
-          <w:lang w:val="en-US"/>
-        </w:rPr>
-        <w:t>.</w:t>
-      </w:r>
-      <w:r>
-        <w:rPr>
-          <w:rFonts w:ascii="Arial" w:hAnsi="Arial" w:eastAsia="Arial" w:cs="Arial"/>
-          <w:b w:val="0"/>
-          <w:bCs w:val="0"/>
-          <w:i w:val="0"/>
-          <w:iCs w:val="0"/>
-          <w:strike w:val="0"/>
-          <w:dstrike w:val="0"/>
-          <w:noProof w:val="0"/>
-          <w:color w:val="000000" w:themeColor="text1" w:themeTint="FF" w:themeShade="FF"/>
-          <w:sz w:val="26"/>
-          <w:szCs w:val="26"/>
-          <w:u w:val="none"/>
-          <w:lang w:val="en-US"/>
-        </w:rPr>
-        <w:t xml:space="preserve"> If you want to pre-</w:t>
-      </w:r>
-      <w:r>
-        <w:rPr>
-          <w:rFonts w:ascii="Arial" w:hAnsi="Arial" w:eastAsia="Arial" w:cs="Arial"/>
-          <w:b w:val="0"/>
-          <w:bCs w:val="0"/>
-          <w:i w:val="0"/>
-          <w:iCs w:val="0"/>
-          <w:strike w:val="0"/>
-          <w:dstrike w:val="0"/>
-          <w:noProof w:val="0"/>
-          <w:color w:val="000000" w:themeColor="text1" w:themeTint="FF" w:themeShade="FF"/>
-          <w:sz w:val="26"/>
-          <w:szCs w:val="26"/>
-          <w:u w:val="none"/>
-          <w:lang w:val="en-US"/>
-        </w:rPr>
-        <w:t>populate</w:t>
-      </w:r>
-      <w:r>
-        <w:rPr>
-          <w:rFonts w:ascii="Arial" w:hAnsi="Arial" w:eastAsia="Arial" w:cs="Arial"/>
-          <w:b w:val="0"/>
-          <w:bCs w:val="0"/>
-          <w:i w:val="0"/>
-          <w:iCs w:val="0"/>
-          <w:strike w:val="0"/>
-          <w:dstrike w:val="0"/>
-          <w:noProof w:val="0"/>
-          <w:color w:val="000000" w:themeColor="text1" w:themeTint="FF" w:themeShade="FF"/>
-          <w:sz w:val="26"/>
-          <w:szCs w:val="26"/>
-          <w:u w:val="none"/>
-          <w:lang w:val="en-US"/>
-        </w:rPr>
-        <w:t xml:space="preserve"> some </w:t>
-      </w:r>
-      <w:r>
-        <w:rPr>
-          <w:rFonts w:ascii="Arial" w:hAnsi="Arial" w:eastAsia="Arial" w:cs="Arial"/>
-          <w:b w:val="0"/>
-          <w:bCs w:val="0"/>
-          <w:i w:val="0"/>
-          <w:iCs w:val="0"/>
-          <w:strike w:val="0"/>
-          <w:dstrike w:val="0"/>
-          <w:noProof w:val="0"/>
-          <w:color w:val="000000" w:themeColor="text1" w:themeTint="FF" w:themeShade="FF"/>
-          <w:sz w:val="26"/>
-          <w:szCs w:val="26"/>
-          <w:u w:val="none"/>
-          <w:lang w:val="en-US"/>
-        </w:rPr>
-        <w:t>todo</w:t>
-      </w:r>
-      <w:r>
-        <w:rPr>
-          <w:rFonts w:ascii="Arial" w:hAnsi="Arial" w:eastAsia="Arial" w:cs="Arial"/>
-          <w:b w:val="0"/>
-          <w:bCs w:val="0"/>
-          <w:i w:val="0"/>
-          <w:iCs w:val="0"/>
-          <w:strike w:val="0"/>
-          <w:dstrike w:val="0"/>
-          <w:noProof w:val="0"/>
-          <w:color w:val="000000" w:themeColor="text1" w:themeTint="FF" w:themeShade="FF"/>
-          <w:sz w:val="26"/>
-          <w:szCs w:val="26"/>
-          <w:u w:val="none"/>
-          <w:lang w:val="en-US"/>
-        </w:rPr>
-        <w:t xml:space="preserve"> list items, </w:t>
-      </w:r>
-      <w:r>
-        <w:rPr>
-          <w:rFonts w:ascii="Arial" w:hAnsi="Arial" w:eastAsia="Arial" w:cs="Arial"/>
-          <w:b w:val="0"/>
-          <w:bCs w:val="0"/>
-          <w:i w:val="0"/>
-          <w:iCs w:val="0"/>
-          <w:strike w:val="0"/>
-          <w:dstrike w:val="0"/>
-          <w:noProof w:val="0"/>
-          <w:color w:val="000000" w:themeColor="text1" w:themeTint="FF" w:themeShade="FF"/>
-          <w:sz w:val="26"/>
-          <w:szCs w:val="26"/>
-          <w:u w:val="none"/>
-          <w:lang w:val="en-US"/>
-        </w:rPr>
-        <w:t>that’s</w:t>
-      </w:r>
-      <w:r>
-        <w:rPr>
-          <w:rFonts w:ascii="Arial" w:hAnsi="Arial" w:eastAsia="Arial" w:cs="Arial"/>
-          <w:b w:val="0"/>
-          <w:bCs w:val="0"/>
-          <w:i w:val="0"/>
-          <w:iCs w:val="0"/>
-          <w:strike w:val="0"/>
-          <w:dstrike w:val="0"/>
-          <w:noProof w:val="0"/>
-          <w:color w:val="000000" w:themeColor="text1" w:themeTint="FF" w:themeShade="FF"/>
-          <w:sz w:val="26"/>
-          <w:szCs w:val="26"/>
-          <w:u w:val="none"/>
-          <w:lang w:val="en-US"/>
-        </w:rPr>
-        <w:t xml:space="preserve"> cool too.</w:t>
-      </w:r>
     </w:p>
-    <w:p xmlns:wp14="http://schemas.microsoft.com/office/word/2010/wordml" wp14:paraId="4A81DF13" wp14:textId="697A0D32"/>
-    <w:p xmlns:wp14="http://schemas.microsoft.com/office/word/2010/wordml" wp14:paraId="2C078E63" wp14:textId="770DB166"/>
+    <w:p/>
+    <w:p/>
     <w:sectPr>
-      <w:pgSz w:w="12240" w:h="15840" w:orient="portrait"/>
+      <w:pgSz w:w="12240" w:h="15840"/>
       <w:pgMar w:top="1440" w:right="1440" w:bottom="1440" w:left="1440" w:header="720" w:footer="720" w:gutter="0"/>
       <w:cols w:space="720"/>
       <w:docGrid w:linePitch="360"/>
@@ -690,31 +399,29 @@
 </file>
 
 <file path=word/intelligence2.xml><?xml version="1.0" encoding="utf-8"?>
-<int2:intelligence xmlns:int2="http://schemas.microsoft.com/office/intelligence/2020/intelligence">
+<int2:intelligence xmlns:int2="http://schemas.microsoft.com/office/intelligence/2020/intelligence" xmlns:oel="http://schemas.microsoft.com/office/2019/extlst">
   <int2:observations>
     <int2:textHash int2:hashCode="dmYYby7kuqoi/3" int2:id="5S1zF9oZ">
-      <int2:state int2:type="AugLoop_Text_Critique" int2:value="Rejected"/>
+      <int2:state int2:value="Rejected" int2:type="AugLoop_Text_Critique"/>
     </int2:textHash>
     <int2:textHash int2:hashCode="x9On2xOwy0vr/u" int2:id="oewGsLXh">
-      <int2:state int2:type="AugLoop_Text_Critique" int2:value="Rejected"/>
+      <int2:state int2:value="Rejected" int2:type="AugLoop_Text_Critique"/>
     </int2:textHash>
     <int2:textHash int2:hashCode="BfIKcXg9sabwxO" int2:id="UpDJFQhy">
-      <int2:state int2:type="AugLoop_Text_Critique" int2:value="Rejected"/>
+      <int2:state int2:value="Rejected" int2:type="AugLoop_Text_Critique"/>
     </int2:textHash>
-    <int2:bookmark int2:bookmarkName="_Int_H1JKxX5D" int2:invalidationBookmarkName="" int2:hashCode="hx7jELwKoqDRuQ" int2:id="ehc9gBrN">
-      <int2:state int2:type="AugLoop_Text_Critique" int2:value="Rejected"/>
-    </int2:bookmark>
   </int2:observations>
   <int2:intelligenceSettings/>
+  <int2:onDemandWorkflows/>
 </int2:intelligence>
 </file>
 
 <file path=word/styles.xml><?xml version="1.0" encoding="utf-8"?>
-<w:styles xmlns:wp14="http://schemas.microsoft.com/office/word/2010/wordprocessingDrawing" xmlns:mc="http://schemas.openxmlformats.org/markup-compatibility/2006" xmlns:r="http://schemas.openxmlformats.org/officeDocument/2006/relationships" xmlns:w="http://schemas.openxmlformats.org/wordprocessingml/2006/main" xmlns:w14="http://schemas.microsoft.com/office/word/2010/wordml" xmlns:w15="http://schemas.microsoft.com/office/word/2012/wordml" xmlns:w16se="http://schemas.microsoft.com/office/word/2015/wordml/symex" xmlns:w16cid="http://schemas.microsoft.com/office/word/2016/wordml/cid" xmlns:w16="http://schemas.microsoft.com/office/word/2018/wordml" xmlns:w16cex="http://schemas.microsoft.com/office/word/2018/wordml/cex" xmlns:w16sdtdh="http://schemas.microsoft.com/office/word/2020/wordml/sdtdatahash" xmlns:w16sdtfl="http://schemas.microsoft.com/office/word/2024/wordml/sdtformatlock" mc:Ignorable="w14 w15 wp14 w16se w16cid w16 w16cex w16sdtdh w16sdtfl">
+<w:styles xmlns:mc="http://schemas.openxmlformats.org/markup-compatibility/2006" xmlns:r="http://schemas.openxmlformats.org/officeDocument/2006/relationships" xmlns:w="http://schemas.openxmlformats.org/wordprocessingml/2006/main" xmlns:w14="http://schemas.microsoft.com/office/word/2010/wordml" xmlns:w15="http://schemas.microsoft.com/office/word/2012/wordml" xmlns:w16cex="http://schemas.microsoft.com/office/word/2018/wordml/cex" xmlns:w16cid="http://schemas.microsoft.com/office/word/2016/wordml/cid" xmlns:w16="http://schemas.microsoft.com/office/word/2018/wordml" xmlns:w16du="http://schemas.microsoft.com/office/word/2023/wordml/word16du" xmlns:w16sdtdh="http://schemas.microsoft.com/office/word/2020/wordml/sdtdatahash" xmlns:w16sdtfl="http://schemas.microsoft.com/office/word/2024/wordml/sdtformatlock" xmlns:w16se="http://schemas.microsoft.com/office/word/2015/wordml/symex" mc:Ignorable="w14 w15 w16se w16cid w16 w16cex w16sdtdh w16sdtfl w16du">
   <w:docDefaults>
     <w:rPrDefault>
       <w:rPr>
-        <w:rFonts w:asciiTheme="minorHAnsi" w:hAnsiTheme="minorHAnsi" w:eastAsiaTheme="minorEastAsia" w:cstheme="minorBidi"/>
+        <w:rFonts w:asciiTheme="minorHAnsi" w:eastAsiaTheme="minorEastAsia" w:hAnsiTheme="minorHAnsi" w:cstheme="minorBidi"/>
         <w:sz w:val="24"/>
         <w:szCs w:val="24"/>
         <w:lang w:val="en-US" w:eastAsia="ja-JP" w:bidi="ar-SA"/>
@@ -726,17 +433,17 @@
       </w:pPr>
     </w:pPrDefault>
   </w:docDefaults>
-  <w:latentStyles w:defLockedState="0" w:defUIPriority="99" w:defSemiHidden="0" w:defUnhideWhenUsed="0" w:defQFormat="0" w:count="371">
+  <w:latentStyles w:defLockedState="0" w:defUIPriority="99" w:defSemiHidden="0" w:defUnhideWhenUsed="0" w:defQFormat="0" w:count="376">
     <w:lsdException w:name="Normal" w:uiPriority="0" w:qFormat="1"/>
     <w:lsdException w:name="heading 1" w:uiPriority="9" w:qFormat="1"/>
-    <w:lsdException w:name="heading 2" w:uiPriority="9" w:semiHidden="1" w:unhideWhenUsed="1" w:qFormat="1"/>
-    <w:lsdException w:name="heading 3" w:uiPriority="9" w:semiHidden="1" w:unhideWhenUsed="1" w:qFormat="1"/>
-    <w:lsdException w:name="heading 4" w:uiPriority="9" w:semiHidden="1" w:unhideWhenUsed="1" w:qFormat="1"/>
-    <w:lsdException w:name="heading 5" w:uiPriority="9" w:semiHidden="1" w:unhideWhenUsed="1" w:qFormat="1"/>
-    <w:lsdException w:name="heading 6" w:uiPriority="9" w:semiHidden="1" w:unhideWhenUsed="1" w:qFormat="1"/>
-    <w:lsdException w:name="heading 7" w:uiPriority="9" w:semiHidden="1" w:unhideWhenUsed="1" w:qFormat="1"/>
-    <w:lsdException w:name="heading 8" w:uiPriority="9" w:semiHidden="1" w:unhideWhenUsed="1" w:qFormat="1"/>
-    <w:lsdException w:name="heading 9" w:uiPriority="9" w:semiHidden="1" w:unhideWhenUsed="1" w:qFormat="1"/>
+    <w:lsdException w:name="heading 2" w:semiHidden="1" w:uiPriority="9" w:unhideWhenUsed="1" w:qFormat="1"/>
+    <w:lsdException w:name="heading 3" w:semiHidden="1" w:uiPriority="9" w:unhideWhenUsed="1" w:qFormat="1"/>
+    <w:lsdException w:name="heading 4" w:semiHidden="1" w:uiPriority="9" w:unhideWhenUsed="1" w:qFormat="1"/>
+    <w:lsdException w:name="heading 5" w:semiHidden="1" w:uiPriority="9" w:unhideWhenUsed="1" w:qFormat="1"/>
+    <w:lsdException w:name="heading 6" w:semiHidden="1" w:uiPriority="9" w:unhideWhenUsed="1" w:qFormat="1"/>
+    <w:lsdException w:name="heading 7" w:semiHidden="1" w:uiPriority="9" w:unhideWhenUsed="1" w:qFormat="1"/>
+    <w:lsdException w:name="heading 8" w:semiHidden="1" w:uiPriority="9" w:unhideWhenUsed="1" w:qFormat="1"/>
+    <w:lsdException w:name="heading 9" w:semiHidden="1" w:uiPriority="9" w:unhideWhenUsed="1" w:qFormat="1"/>
     <w:lsdException w:name="index 1" w:semiHidden="1" w:unhideWhenUsed="1"/>
     <w:lsdException w:name="index 2" w:semiHidden="1" w:unhideWhenUsed="1"/>
     <w:lsdException w:name="index 3" w:semiHidden="1" w:unhideWhenUsed="1"/>
@@ -746,22 +453,22 @@
     <w:lsdException w:name="index 7" w:semiHidden="1" w:unhideWhenUsed="1"/>
     <w:lsdException w:name="index 8" w:semiHidden="1" w:unhideWhenUsed="1"/>
     <w:lsdException w:name="index 9" w:semiHidden="1" w:unhideWhenUsed="1"/>
-    <w:lsdException w:name="toc 1" w:uiPriority="39" w:semiHidden="1" w:unhideWhenUsed="1"/>
-    <w:lsdException w:name="toc 2" w:uiPriority="39" w:semiHidden="1" w:unhideWhenUsed="1"/>
-    <w:lsdException w:name="toc 3" w:uiPriority="39" w:semiHidden="1" w:unhideWhenUsed="1"/>
-    <w:lsdException w:name="toc 4" w:uiPriority="39" w:semiHidden="1" w:unhideWhenUsed="1"/>
-    <w:lsdException w:name="toc 5" w:uiPriority="39" w:semiHidden="1" w:unhideWhenUsed="1"/>
-    <w:lsdException w:name="toc 6" w:uiPriority="39" w:semiHidden="1" w:unhideWhenUsed="1"/>
-    <w:lsdException w:name="toc 7" w:uiPriority="39" w:semiHidden="1" w:unhideWhenUsed="1"/>
-    <w:lsdException w:name="toc 8" w:uiPriority="39" w:semiHidden="1" w:unhideWhenUsed="1"/>
-    <w:lsdException w:name="toc 9" w:uiPriority="39" w:semiHidden="1" w:unhideWhenUsed="1"/>
+    <w:lsdException w:name="toc 1" w:semiHidden="1" w:uiPriority="39" w:unhideWhenUsed="1"/>
+    <w:lsdException w:name="toc 2" w:semiHidden="1" w:uiPriority="39" w:unhideWhenUsed="1"/>
+    <w:lsdException w:name="toc 3" w:semiHidden="1" w:uiPriority="39" w:unhideWhenUsed="1"/>
+    <w:lsdException w:name="toc 4" w:semiHidden="1" w:uiPriority="39" w:unhideWhenUsed="1"/>
+    <w:lsdException w:name="toc 5" w:semiHidden="1" w:uiPriority="39" w:unhideWhenUsed="1"/>
+    <w:lsdException w:name="toc 6" w:semiHidden="1" w:uiPriority="39" w:unhideWhenUsed="1"/>
+    <w:lsdException w:name="toc 7" w:semiHidden="1" w:uiPriority="39" w:unhideWhenUsed="1"/>
+    <w:lsdException w:name="toc 8" w:semiHidden="1" w:uiPriority="39" w:unhideWhenUsed="1"/>
+    <w:lsdException w:name="toc 9" w:semiHidden="1" w:uiPriority="39" w:unhideWhenUsed="1"/>
     <w:lsdException w:name="Normal Indent" w:semiHidden="1" w:unhideWhenUsed="1"/>
     <w:lsdException w:name="footnote text" w:semiHidden="1" w:unhideWhenUsed="1"/>
     <w:lsdException w:name="annotation text" w:semiHidden="1" w:unhideWhenUsed="1"/>
     <w:lsdException w:name="header" w:semiHidden="1" w:unhideWhenUsed="1"/>
     <w:lsdException w:name="footer" w:semiHidden="1" w:unhideWhenUsed="1"/>
     <w:lsdException w:name="index heading" w:semiHidden="1" w:unhideWhenUsed="1"/>
-    <w:lsdException w:name="caption" w:uiPriority="35" w:semiHidden="1" w:unhideWhenUsed="1" w:qFormat="1"/>
+    <w:lsdException w:name="caption" w:semiHidden="1" w:uiPriority="35" w:unhideWhenUsed="1" w:qFormat="1"/>
     <w:lsdException w:name="table of figures" w:semiHidden="1" w:unhideWhenUsed="1"/>
     <w:lsdException w:name="envelope address" w:semiHidden="1" w:unhideWhenUsed="1"/>
     <w:lsdException w:name="envelope return" w:semiHidden="1" w:unhideWhenUsed="1"/>
@@ -792,7 +499,7 @@
     <w:lsdException w:name="Title" w:uiPriority="10" w:qFormat="1"/>
     <w:lsdException w:name="Closing" w:semiHidden="1" w:unhideWhenUsed="1"/>
     <w:lsdException w:name="Signature" w:semiHidden="1" w:unhideWhenUsed="1"/>
-    <w:lsdException w:name="Default Paragraph Font" w:uiPriority="1" w:semiHidden="1" w:unhideWhenUsed="1"/>
+    <w:lsdException w:name="Default Paragraph Font" w:semiHidden="1" w:uiPriority="1" w:unhideWhenUsed="1"/>
     <w:lsdException w:name="Body Text" w:semiHidden="1" w:unhideWhenUsed="1"/>
     <w:lsdException w:name="Body Text Indent" w:semiHidden="1" w:unhideWhenUsed="1"/>
     <w:lsdException w:name="List Continue" w:semiHidden="1" w:unhideWhenUsed="1"/>
@@ -992,8 +699,8 @@
     <w:lsdException w:name="Subtle Reference" w:uiPriority="31" w:qFormat="1"/>
     <w:lsdException w:name="Intense Reference" w:uiPriority="32" w:qFormat="1"/>
     <w:lsdException w:name="Book Title" w:uiPriority="33" w:qFormat="1"/>
-    <w:lsdException w:name="Bibliography" w:uiPriority="37" w:semiHidden="1" w:unhideWhenUsed="1"/>
-    <w:lsdException w:name="TOC Heading" w:uiPriority="39" w:semiHidden="1" w:unhideWhenUsed="1" w:qFormat="1"/>
+    <w:lsdException w:name="Bibliography" w:semiHidden="1" w:uiPriority="37" w:unhideWhenUsed="1"/>
+    <w:lsdException w:name="TOC Heading" w:semiHidden="1" w:uiPriority="39" w:unhideWhenUsed="1" w:qFormat="1"/>
     <w:lsdException w:name="Plain Table 1" w:uiPriority="41"/>
     <w:lsdException w:name="Plain Table 2" w:uiPriority="42"/>
     <w:lsdException w:name="Plain Table 3" w:uiPriority="43"/>
@@ -1098,49 +805,15 @@
     <w:lsdException w:name="List Table 5 Dark Accent 6" w:uiPriority="50"/>
     <w:lsdException w:name="List Table 6 Colorful Accent 6" w:uiPriority="51"/>
     <w:lsdException w:name="List Table 7 Colorful Accent 6" w:uiPriority="52"/>
+    <w:lsdException w:name="Mention" w:semiHidden="1" w:unhideWhenUsed="1"/>
+    <w:lsdException w:name="Smart Hyperlink" w:semiHidden="1" w:unhideWhenUsed="1"/>
+    <w:lsdException w:name="Hashtag" w:semiHidden="1" w:unhideWhenUsed="1"/>
+    <w:lsdException w:name="Unresolved Mention" w:semiHidden="1" w:unhideWhenUsed="1"/>
+    <w:lsdException w:name="Smart Link" w:semiHidden="1" w:unhideWhenUsed="1"/>
   </w:latentStyles>
-  <w:style w:type="paragraph" w:styleId="Normal" w:default="1">
+  <w:style w:type="paragraph" w:default="1" w:styleId="Normal">
     <w:name w:val="Normal"/>
     <w:qFormat/>
-  </w:style>
-  <w:style w:type="character" w:styleId="DefaultParagraphFont" w:default="1">
-    <w:name w:val="Default Paragraph Font"/>
-    <w:uiPriority w:val="1"/>
-    <w:semiHidden/>
-    <w:unhideWhenUsed/>
-  </w:style>
-  <w:style w:type="table" w:styleId="TableNormal" w:default="1">
-    <w:name w:val="Normal Table"/>
-    <w:uiPriority w:val="99"/>
-    <w:semiHidden/>
-    <w:unhideWhenUsed/>
-    <w:tblPr>
-      <w:tblInd w:w="0" w:type="dxa"/>
-      <w:tblCellMar>
-        <w:top w:w="0" w:type="dxa"/>
-        <w:left w:w="108" w:type="dxa"/>
-        <w:bottom w:w="0" w:type="dxa"/>
-        <w:right w:w="108" w:type="dxa"/>
-      </w:tblCellMar>
-    </w:tblPr>
-  </w:style>
-  <w:style w:type="numbering" w:styleId="NoList" w:default="1">
-    <w:name w:val="No List"/>
-    <w:uiPriority w:val="99"/>
-    <w:semiHidden/>
-    <w:unhideWhenUsed/>
-  </w:style>
-  <w:style w:type="character" w:styleId="Heading1Char" w:customStyle="1">
-    <w:name w:val="Heading 1 Char"/>
-    <w:basedOn w:val="DefaultParagraphFont"/>
-    <w:link w:val="Heading1"/>
-    <w:uiPriority w:val="9"/>
-    <w:rPr>
-      <w:rFonts w:asciiTheme="majorHAnsi" w:hAnsiTheme="majorHAnsi" w:eastAsiaTheme="majorEastAsia" w:cstheme="majorBidi"/>
-      <w:color w:val="0F4761" w:themeColor="accent1" w:themeShade="BF"/>
-      <w:sz w:val="40"/>
-      <w:szCs w:val="40"/>
-    </w:rPr>
   </w:style>
   <w:style w:type="paragraph" w:styleId="Heading1">
     <w:name w:val="heading 1"/>
@@ -1156,22 +829,10 @@
       <w:outlineLvl w:val="0"/>
     </w:pPr>
     <w:rPr>
-      <w:rFonts w:asciiTheme="majorHAnsi" w:hAnsiTheme="majorHAnsi" w:eastAsiaTheme="majorEastAsia" w:cstheme="majorBidi"/>
+      <w:rFonts w:asciiTheme="majorHAnsi" w:eastAsiaTheme="majorEastAsia" w:hAnsiTheme="majorHAnsi" w:cstheme="majorBidi"/>
       <w:color w:val="0F4761" w:themeColor="accent1" w:themeShade="BF"/>
       <w:sz w:val="40"/>
       <w:szCs w:val="40"/>
-    </w:rPr>
-  </w:style>
-  <w:style w:type="character" w:styleId="Heading2Char" w:customStyle="1">
-    <w:name w:val="Heading 2 Char"/>
-    <w:basedOn w:val="DefaultParagraphFont"/>
-    <w:link w:val="Heading2"/>
-    <w:uiPriority w:val="9"/>
-    <w:rPr>
-      <w:rFonts w:asciiTheme="majorHAnsi" w:hAnsiTheme="majorHAnsi" w:eastAsiaTheme="majorEastAsia" w:cstheme="majorBidi"/>
-      <w:color w:val="0F4761" w:themeColor="accent1" w:themeShade="BF"/>
-      <w:sz w:val="32"/>
-      <w:szCs w:val="32"/>
     </w:rPr>
   </w:style>
   <w:style w:type="paragraph" w:styleId="Heading2">
@@ -1189,22 +850,10 @@
       <w:outlineLvl w:val="1"/>
     </w:pPr>
     <w:rPr>
-      <w:rFonts w:asciiTheme="majorHAnsi" w:hAnsiTheme="majorHAnsi" w:eastAsiaTheme="majorEastAsia" w:cstheme="majorBidi"/>
+      <w:rFonts w:asciiTheme="majorHAnsi" w:eastAsiaTheme="majorEastAsia" w:hAnsiTheme="majorHAnsi" w:cstheme="majorBidi"/>
       <w:color w:val="0F4761" w:themeColor="accent1" w:themeShade="BF"/>
       <w:sz w:val="32"/>
       <w:szCs w:val="32"/>
-    </w:rPr>
-  </w:style>
-  <w:style w:type="character" w:styleId="Heading3Char" w:customStyle="1">
-    <w:name w:val="Heading 3 Char"/>
-    <w:basedOn w:val="DefaultParagraphFont"/>
-    <w:link w:val="Heading3"/>
-    <w:uiPriority w:val="9"/>
-    <w:rPr>
-      <w:rFonts w:eastAsiaTheme="majorEastAsia" w:cstheme="majorBidi"/>
-      <w:color w:val="0F4761" w:themeColor="accent1" w:themeShade="BF"/>
-      <w:sz w:val="28"/>
-      <w:szCs w:val="28"/>
     </w:rPr>
   </w:style>
   <w:style w:type="paragraph" w:styleId="Heading3">
@@ -1228,18 +877,6 @@
       <w:szCs w:val="28"/>
     </w:rPr>
   </w:style>
-  <w:style w:type="character" w:styleId="Heading4Char" w:customStyle="1">
-    <w:name w:val="Heading 4 Char"/>
-    <w:basedOn w:val="DefaultParagraphFont"/>
-    <w:link w:val="Heading4"/>
-    <w:uiPriority w:val="9"/>
-    <w:rPr>
-      <w:rFonts w:eastAsiaTheme="majorEastAsia" w:cstheme="majorBidi"/>
-      <w:i/>
-      <w:iCs/>
-      <w:color w:val="0F4761" w:themeColor="accent1" w:themeShade="BF"/>
-    </w:rPr>
-  </w:style>
   <w:style w:type="paragraph" w:styleId="Heading4">
     <w:name w:val="heading 4"/>
     <w:basedOn w:val="Normal"/>
@@ -1261,16 +898,6 @@
       <w:color w:val="0F4761" w:themeColor="accent1" w:themeShade="BF"/>
     </w:rPr>
   </w:style>
-  <w:style w:type="character" w:styleId="Heading5Char" w:customStyle="1">
-    <w:name w:val="Heading 5 Char"/>
-    <w:basedOn w:val="DefaultParagraphFont"/>
-    <w:link w:val="Heading5"/>
-    <w:uiPriority w:val="9"/>
-    <w:rPr>
-      <w:rFonts w:eastAsiaTheme="majorEastAsia" w:cstheme="majorBidi"/>
-      <w:color w:val="0F4761" w:themeColor="accent1" w:themeShade="BF"/>
-    </w:rPr>
-  </w:style>
   <w:style w:type="paragraph" w:styleId="Heading5">
     <w:name w:val="heading 5"/>
     <w:basedOn w:val="Normal"/>
@@ -1290,18 +917,6 @@
       <w:color w:val="0F4761" w:themeColor="accent1" w:themeShade="BF"/>
     </w:rPr>
   </w:style>
-  <w:style w:type="character" w:styleId="Heading6Char" w:customStyle="1">
-    <w:name w:val="Heading 6 Char"/>
-    <w:basedOn w:val="DefaultParagraphFont"/>
-    <w:link w:val="Heading6"/>
-    <w:uiPriority w:val="9"/>
-    <w:rPr>
-      <w:rFonts w:eastAsiaTheme="majorEastAsia" w:cstheme="majorBidi"/>
-      <w:i/>
-      <w:iCs/>
-      <w:color w:val="595959" w:themeColor="text1" w:themeTint="A6"/>
-    </w:rPr>
-  </w:style>
   <w:style w:type="paragraph" w:styleId="Heading6">
     <w:name w:val="heading 6"/>
     <w:basedOn w:val="Normal"/>
@@ -1323,16 +938,6 @@
       <w:color w:val="595959" w:themeColor="text1" w:themeTint="A6"/>
     </w:rPr>
   </w:style>
-  <w:style w:type="character" w:styleId="Heading7Char" w:customStyle="1">
-    <w:name w:val="Heading 7 Char"/>
-    <w:basedOn w:val="DefaultParagraphFont"/>
-    <w:link w:val="Heading7"/>
-    <w:uiPriority w:val="9"/>
-    <w:rPr>
-      <w:rFonts w:eastAsiaTheme="majorEastAsia" w:cstheme="majorBidi"/>
-      <w:color w:val="595959" w:themeColor="text1" w:themeTint="A6"/>
-    </w:rPr>
-  </w:style>
   <w:style w:type="paragraph" w:styleId="Heading7">
     <w:name w:val="heading 7"/>
     <w:basedOn w:val="Normal"/>
@@ -1352,18 +957,6 @@
       <w:color w:val="595959" w:themeColor="text1" w:themeTint="A6"/>
     </w:rPr>
   </w:style>
-  <w:style w:type="character" w:styleId="Heading8Char" w:customStyle="1">
-    <w:name w:val="Heading 8 Char"/>
-    <w:basedOn w:val="DefaultParagraphFont"/>
-    <w:link w:val="Heading8"/>
-    <w:uiPriority w:val="9"/>
-    <w:rPr>
-      <w:rFonts w:eastAsiaTheme="majorEastAsia" w:cstheme="majorBidi"/>
-      <w:i/>
-      <w:iCs/>
-      <w:color w:val="272727" w:themeColor="text1" w:themeTint="D8"/>
-    </w:rPr>
-  </w:style>
   <w:style w:type="paragraph" w:styleId="Heading8">
     <w:name w:val="heading 8"/>
     <w:basedOn w:val="Normal"/>
@@ -1385,16 +978,6 @@
       <w:color w:val="272727" w:themeColor="text1" w:themeTint="D8"/>
     </w:rPr>
   </w:style>
-  <w:style w:type="character" w:styleId="Heading9Char" w:customStyle="1">
-    <w:name w:val="Heading 9 Char"/>
-    <w:basedOn w:val="DefaultParagraphFont"/>
-    <w:link w:val="Heading9"/>
-    <w:uiPriority w:val="9"/>
-    <w:rPr>
-      <w:rFonts w:eastAsiaTheme="majorEastAsia" w:cstheme="majorBidi"/>
-      <w:color w:val="272727" w:themeColor="text1" w:themeTint="D8"/>
-    </w:rPr>
-  </w:style>
   <w:style w:type="paragraph" w:styleId="Heading9">
     <w:name w:val="heading 9"/>
     <w:basedOn w:val="Normal"/>
@@ -1414,13 +997,142 @@
       <w:color w:val="272727" w:themeColor="text1" w:themeTint="D8"/>
     </w:rPr>
   </w:style>
-  <w:style w:type="character" w:styleId="TitleChar" w:customStyle="1">
+  <w:style w:type="character" w:default="1" w:styleId="DefaultParagraphFont">
+    <w:name w:val="Default Paragraph Font"/>
+    <w:uiPriority w:val="1"/>
+    <w:semiHidden/>
+    <w:unhideWhenUsed/>
+  </w:style>
+  <w:style w:type="table" w:default="1" w:styleId="TableNormal">
+    <w:name w:val="Normal Table"/>
+    <w:uiPriority w:val="99"/>
+    <w:semiHidden/>
+    <w:unhideWhenUsed/>
+    <w:tblPr>
+      <w:tblInd w:w="0" w:type="dxa"/>
+      <w:tblCellMar>
+        <w:top w:w="0" w:type="dxa"/>
+        <w:left w:w="108" w:type="dxa"/>
+        <w:bottom w:w="0" w:type="dxa"/>
+        <w:right w:w="108" w:type="dxa"/>
+      </w:tblCellMar>
+    </w:tblPr>
+  </w:style>
+  <w:style w:type="numbering" w:default="1" w:styleId="NoList">
+    <w:name w:val="No List"/>
+    <w:uiPriority w:val="99"/>
+    <w:semiHidden/>
+    <w:unhideWhenUsed/>
+  </w:style>
+  <w:style w:type="character" w:customStyle="1" w:styleId="Heading1Char">
+    <w:name w:val="Heading 1 Char"/>
+    <w:basedOn w:val="DefaultParagraphFont"/>
+    <w:link w:val="Heading1"/>
+    <w:uiPriority w:val="9"/>
+    <w:rPr>
+      <w:rFonts w:asciiTheme="majorHAnsi" w:eastAsiaTheme="majorEastAsia" w:hAnsiTheme="majorHAnsi" w:cstheme="majorBidi"/>
+      <w:color w:val="0F4761" w:themeColor="accent1" w:themeShade="BF"/>
+      <w:sz w:val="40"/>
+      <w:szCs w:val="40"/>
+    </w:rPr>
+  </w:style>
+  <w:style w:type="character" w:customStyle="1" w:styleId="Heading2Char">
+    <w:name w:val="Heading 2 Char"/>
+    <w:basedOn w:val="DefaultParagraphFont"/>
+    <w:link w:val="Heading2"/>
+    <w:uiPriority w:val="9"/>
+    <w:rPr>
+      <w:rFonts w:asciiTheme="majorHAnsi" w:eastAsiaTheme="majorEastAsia" w:hAnsiTheme="majorHAnsi" w:cstheme="majorBidi"/>
+      <w:color w:val="0F4761" w:themeColor="accent1" w:themeShade="BF"/>
+      <w:sz w:val="32"/>
+      <w:szCs w:val="32"/>
+    </w:rPr>
+  </w:style>
+  <w:style w:type="character" w:customStyle="1" w:styleId="Heading3Char">
+    <w:name w:val="Heading 3 Char"/>
+    <w:basedOn w:val="DefaultParagraphFont"/>
+    <w:link w:val="Heading3"/>
+    <w:uiPriority w:val="9"/>
+    <w:rPr>
+      <w:rFonts w:eastAsiaTheme="majorEastAsia" w:cstheme="majorBidi"/>
+      <w:color w:val="0F4761" w:themeColor="accent1" w:themeShade="BF"/>
+      <w:sz w:val="28"/>
+      <w:szCs w:val="28"/>
+    </w:rPr>
+  </w:style>
+  <w:style w:type="character" w:customStyle="1" w:styleId="Heading4Char">
+    <w:name w:val="Heading 4 Char"/>
+    <w:basedOn w:val="DefaultParagraphFont"/>
+    <w:link w:val="Heading4"/>
+    <w:uiPriority w:val="9"/>
+    <w:rPr>
+      <w:rFonts w:eastAsiaTheme="majorEastAsia" w:cstheme="majorBidi"/>
+      <w:i/>
+      <w:iCs/>
+      <w:color w:val="0F4761" w:themeColor="accent1" w:themeShade="BF"/>
+    </w:rPr>
+  </w:style>
+  <w:style w:type="character" w:customStyle="1" w:styleId="Heading5Char">
+    <w:name w:val="Heading 5 Char"/>
+    <w:basedOn w:val="DefaultParagraphFont"/>
+    <w:link w:val="Heading5"/>
+    <w:uiPriority w:val="9"/>
+    <w:rPr>
+      <w:rFonts w:eastAsiaTheme="majorEastAsia" w:cstheme="majorBidi"/>
+      <w:color w:val="0F4761" w:themeColor="accent1" w:themeShade="BF"/>
+    </w:rPr>
+  </w:style>
+  <w:style w:type="character" w:customStyle="1" w:styleId="Heading6Char">
+    <w:name w:val="Heading 6 Char"/>
+    <w:basedOn w:val="DefaultParagraphFont"/>
+    <w:link w:val="Heading6"/>
+    <w:uiPriority w:val="9"/>
+    <w:rPr>
+      <w:rFonts w:eastAsiaTheme="majorEastAsia" w:cstheme="majorBidi"/>
+      <w:i/>
+      <w:iCs/>
+      <w:color w:val="595959" w:themeColor="text1" w:themeTint="A6"/>
+    </w:rPr>
+  </w:style>
+  <w:style w:type="character" w:customStyle="1" w:styleId="Heading7Char">
+    <w:name w:val="Heading 7 Char"/>
+    <w:basedOn w:val="DefaultParagraphFont"/>
+    <w:link w:val="Heading7"/>
+    <w:uiPriority w:val="9"/>
+    <w:rPr>
+      <w:rFonts w:eastAsiaTheme="majorEastAsia" w:cstheme="majorBidi"/>
+      <w:color w:val="595959" w:themeColor="text1" w:themeTint="A6"/>
+    </w:rPr>
+  </w:style>
+  <w:style w:type="character" w:customStyle="1" w:styleId="Heading8Char">
+    <w:name w:val="Heading 8 Char"/>
+    <w:basedOn w:val="DefaultParagraphFont"/>
+    <w:link w:val="Heading8"/>
+    <w:uiPriority w:val="9"/>
+    <w:rPr>
+      <w:rFonts w:eastAsiaTheme="majorEastAsia" w:cstheme="majorBidi"/>
+      <w:i/>
+      <w:iCs/>
+      <w:color w:val="272727" w:themeColor="text1" w:themeTint="D8"/>
+    </w:rPr>
+  </w:style>
+  <w:style w:type="character" w:customStyle="1" w:styleId="Heading9Char">
+    <w:name w:val="Heading 9 Char"/>
+    <w:basedOn w:val="DefaultParagraphFont"/>
+    <w:link w:val="Heading9"/>
+    <w:uiPriority w:val="9"/>
+    <w:rPr>
+      <w:rFonts w:eastAsiaTheme="majorEastAsia" w:cstheme="majorBidi"/>
+      <w:color w:val="272727" w:themeColor="text1" w:themeTint="D8"/>
+    </w:rPr>
+  </w:style>
+  <w:style w:type="character" w:customStyle="1" w:styleId="TitleChar">
     <w:name w:val="Title Char"/>
     <w:basedOn w:val="DefaultParagraphFont"/>
     <w:link w:val="Title"/>
     <w:uiPriority w:val="10"/>
     <w:rPr>
-      <w:rFonts w:asciiTheme="majorHAnsi" w:hAnsiTheme="majorHAnsi" w:eastAsiaTheme="majorEastAsia" w:cstheme="majorBidi"/>
+      <w:rFonts w:asciiTheme="majorHAnsi" w:eastAsiaTheme="majorEastAsia" w:hAnsiTheme="majorHAnsi" w:cstheme="majorBidi"/>
       <w:spacing w:val="-10"/>
       <w:kern w:val="28"/>
       <w:sz w:val="56"/>
@@ -1439,14 +1151,14 @@
       <w:contextualSpacing/>
     </w:pPr>
     <w:rPr>
-      <w:rFonts w:asciiTheme="majorHAnsi" w:hAnsiTheme="majorHAnsi" w:eastAsiaTheme="majorEastAsia" w:cstheme="majorBidi"/>
+      <w:rFonts w:asciiTheme="majorHAnsi" w:eastAsiaTheme="majorEastAsia" w:hAnsiTheme="majorHAnsi" w:cstheme="majorBidi"/>
       <w:spacing w:val="-10"/>
       <w:kern w:val="28"/>
       <w:sz w:val="56"/>
       <w:szCs w:val="56"/>
     </w:rPr>
   </w:style>
-  <w:style w:type="character" w:styleId="SubtitleChar" w:customStyle="1">
+  <w:style w:type="character" w:customStyle="1" w:styleId="SubtitleChar">
     <w:name w:val="Subtitle Char"/>
     <w:basedOn w:val="DefaultParagraphFont"/>
     <w:link w:val="Subtitle"/>
@@ -1490,7 +1202,7 @@
       <w:color w:val="0F4761" w:themeColor="accent1" w:themeShade="BF"/>
     </w:rPr>
   </w:style>
-  <w:style w:type="character" w:styleId="QuoteChar" w:customStyle="1">
+  <w:style w:type="character" w:customStyle="1" w:styleId="QuoteChar">
     <w:name w:val="Quote Char"/>
     <w:basedOn w:val="DefaultParagraphFont"/>
     <w:link w:val="Quote"/>
@@ -1518,7 +1230,7 @@
       <w:color w:val="404040" w:themeColor="text1" w:themeTint="BF"/>
     </w:rPr>
   </w:style>
-  <w:style w:type="character" w:styleId="IntenseQuoteChar" w:customStyle="1">
+  <w:style w:type="character" w:customStyle="1" w:styleId="IntenseQuoteChar">
     <w:name w:val="Intense Quote Char"/>
     <w:basedOn w:val="DefaultParagraphFont"/>
     <w:link w:val="IntenseQuote"/>
@@ -1538,8 +1250,8 @@
     <w:qFormat/>
     <w:pPr>
       <w:pBdr>
-        <w:top w:val="single" w:color="0F4761" w:themeColor="accent1" w:themeShade="BF" w:sz="4" w:space="10"/>
-        <w:bottom w:val="single" w:color="0F4761" w:themeColor="accent1" w:themeShade="BF" w:sz="4" w:space="10"/>
+        <w:top w:val="single" w:sz="4" w:space="10" w:color="0F4761" w:themeColor="accent1" w:themeShade="BF"/>
+        <w:bottom w:val="single" w:sz="4" w:space="10" w:color="0F4761" w:themeColor="accent1" w:themeShade="BF"/>
       </w:pBdr>
       <w:spacing w:before="360" w:after="360"/>
       <w:ind w:left="864" w:right="864"/>
@@ -1568,7 +1280,7 @@
 </file>
 
 <file path=word/theme/theme1.xml><?xml version="1.0" encoding="utf-8"?>
-<a:theme xmlns:thm15="http://schemas.microsoft.com/office/thememl/2012/main" xmlns:a="http://schemas.openxmlformats.org/drawingml/2006/main" name="Office Theme">
+<a:theme xmlns:a="http://schemas.openxmlformats.org/drawingml/2006/main" name="Office Theme">
   <a:themeElements>
     <a:clrScheme name="Office">
       <a:dk1>
@@ -1967,6 +1679,12 @@
 </file>
 
 <file path=customXml/item2.xml><?xml version="1.0" encoding="utf-8"?>
+<p:properties xmlns:p="http://schemas.microsoft.com/office/2006/metadata/properties" xmlns:xsi="http://www.w3.org/2001/XMLSchema-instance" xmlns:pc="http://schemas.microsoft.com/office/infopath/2007/PartnerControls">
+  <documentManagement/>
+</p:properties>
+</file>
+
+<file path=customXml/item3.xml><?xml version="1.0" encoding="utf-8"?>
 <?mso-contentType ?>
 <FormTemplates xmlns="http://schemas.microsoft.com/sharepoint/v3/contenttype/forms">
   <Display>DocumentLibraryForm</Display>
@@ -1975,20 +1693,37 @@
 </FormTemplates>
 </file>
 
-<file path=customXml/item3.xml><?xml version="1.0" encoding="utf-8"?>
-<p:properties xmlns:p="http://schemas.microsoft.com/office/2006/metadata/properties" xmlns:xsi="http://www.w3.org/2001/XMLSchema-instance" xmlns:pc="http://schemas.microsoft.com/office/infopath/2007/PartnerControls">
-  <documentManagement/>
-</p:properties>
-</file>
-
 <file path=customXml/itemProps1.xml><?xml version="1.0" encoding="utf-8"?>
-<ds:datastoreItem xmlns:ds="http://schemas.openxmlformats.org/officeDocument/2006/customXml" ds:itemID="{84EAEC0A-83B9-44B1-8164-EB83272FDC6B}"/>
+<ds:datastoreItem xmlns:ds="http://schemas.openxmlformats.org/officeDocument/2006/customXml" ds:itemID="{84EAEC0A-83B9-44B1-8164-EB83272FDC6B}">
+  <ds:schemaRefs>
+    <ds:schemaRef ds:uri="http://schemas.microsoft.com/office/2006/metadata/contentType"/>
+    <ds:schemaRef ds:uri="http://schemas.microsoft.com/office/2006/metadata/properties/metaAttributes"/>
+    <ds:schemaRef ds:uri="http://www.w3.org/2001/XMLSchema"/>
+    <ds:schemaRef ds:uri="http://schemas.microsoft.com/office/2006/metadata/properties"/>
+    <ds:schemaRef ds:uri="51941982-ce57-4695-adab-f4d0b1ba14b2"/>
+    <ds:schemaRef ds:uri="http://schemas.microsoft.com/office/2006/documentManagement/types"/>
+    <ds:schemaRef ds:uri="http://schemas.microsoft.com/office/infopath/2007/PartnerControls"/>
+    <ds:schemaRef ds:uri="http://schemas.openxmlformats.org/package/2006/metadata/core-properties"/>
+    <ds:schemaRef ds:uri="http://purl.org/dc/elements/1.1/"/>
+    <ds:schemaRef ds:uri="http://purl.org/dc/terms/"/>
+    <ds:schemaRef ds:uri="http://schemas.microsoft.com/internal/obd"/>
+  </ds:schemaRefs>
+</ds:datastoreItem>
 </file>
 
 <file path=customXml/itemProps2.xml><?xml version="1.0" encoding="utf-8"?>
-<ds:datastoreItem xmlns:ds="http://schemas.openxmlformats.org/officeDocument/2006/customXml" ds:itemID="{74DCB80A-3BA5-42CF-BE7C-4F61D2F9A246}"/>
+<ds:datastoreItem xmlns:ds="http://schemas.openxmlformats.org/officeDocument/2006/customXml" ds:itemID="{BA309903-9768-4A71-8729-F755CD65D24E}">
+  <ds:schemaRefs>
+    <ds:schemaRef ds:uri="http://schemas.microsoft.com/office/2006/metadata/properties"/>
+    <ds:schemaRef ds:uri="http://schemas.microsoft.com/office/infopath/2007/PartnerControls"/>
+  </ds:schemaRefs>
+</ds:datastoreItem>
 </file>
 
 <file path=customXml/itemProps3.xml><?xml version="1.0" encoding="utf-8"?>
-<ds:datastoreItem xmlns:ds="http://schemas.openxmlformats.org/officeDocument/2006/customXml" ds:itemID="{BA309903-9768-4A71-8729-F755CD65D24E}"/>
+<ds:datastoreItem xmlns:ds="http://schemas.openxmlformats.org/officeDocument/2006/customXml" ds:itemID="{74DCB80A-3BA5-42CF-BE7C-4F61D2F9A246}">
+  <ds:schemaRefs>
+    <ds:schemaRef ds:uri="http://schemas.microsoft.com/sharepoint/v3/contenttype/forms"/>
+  </ds:schemaRefs>
+</ds:datastoreItem>
 </file>
</xml_diff>